<commit_message>
add change detail in GDD2
</commit_message>
<xml_diff>
--- a/Documents/Game Design Document #2.docx
+++ b/Documents/Game Design Document #2.docx
@@ -560,6 +560,27 @@
               <w:ind w:firstLine="0"/>
               <w:jc w:val="both"/>
             </w:pPr>
+            <w:r>
+              <w:t>1.Character of chicken, cat, and human.</w:t>
+            </w:r>
+          </w:p>
+          <w:p>
+            <w:pPr>
+              <w:ind w:firstLine="0"/>
+              <w:jc w:val="both"/>
+            </w:pPr>
+            <w:r>
+              <w:t>2.Background picture in Game.</w:t>
+            </w:r>
+          </w:p>
+          <w:p>
+            <w:pPr>
+              <w:ind w:firstLine="0"/>
+              <w:jc w:val="both"/>
+            </w:pPr>
+            <w:r>
+              <w:t>3.The cut Scene.</w:t>
+            </w:r>
           </w:p>
         </w:tc>
       </w:tr>

</xml_diff>